<commit_message>
added mod_wsgi compiling from source
</commit_message>
<xml_diff>
--- a/notes/PostgresSQL notes.docx
+++ b/notes/PostgresSQL notes.docx
@@ -2590,7 +2590,6 @@
         <w:lastRenderedPageBreak/>
         <w:t>To log in with </w:t>
       </w:r>
-      <w:proofErr w:type="gramStart"/>
       <w:r>
         <w:rPr>
           <w:rFonts w:ascii="Consolas" w:eastAsia="Times New Roman" w:hAnsi="Consolas" w:cs="Courier New"/>
@@ -2608,17 +2607,7 @@
           <w:sz w:val="24"/>
           <w:szCs w:val="24"/>
         </w:rPr>
-        <w:t> based</w:t>
-      </w:r>
-      <w:proofErr w:type="gramEnd"/>
-      <w:r>
-        <w:rPr>
-          <w:rFonts w:ascii="Segoe UI" w:eastAsia="Times New Roman" w:hAnsi="Segoe UI" w:cs="Segoe UI"/>
-          <w:color w:val="333333"/>
-          <w:sz w:val="24"/>
-          <w:szCs w:val="24"/>
-        </w:rPr>
-        <w:t xml:space="preserve"> authentication, you’ll need a Linux user with the same name as your Postgres role and database.</w:t>
+        <w:t> based authentication, you’ll need a Linux user with the same name as your Postgres role and database.</w:t>
       </w:r>
     </w:p>
     <w:p>
@@ -3398,7 +3387,6 @@
           <w:highlight w:val="yellow"/>
         </w:rPr>
       </w:pPr>
-      <w:proofErr w:type="gramStart"/>
       <w:r>
         <w:rPr>
           <w:rFonts w:ascii="Segoe UI" w:eastAsia="Times New Roman" w:hAnsi="Segoe UI" w:cs="Segoe UI"/>
@@ -3417,18 +3405,7 @@
           <w:szCs w:val="24"/>
           <w:highlight w:val="yellow"/>
         </w:rPr>
-        <w:t>arvin  -</w:t>
-      </w:r>
-      <w:proofErr w:type="gramEnd"/>
-      <w:r>
-        <w:rPr>
-          <w:rFonts w:ascii="Segoe UI" w:eastAsia="Times New Roman" w:hAnsi="Segoe UI" w:cs="Segoe UI"/>
-          <w:color w:val="333333"/>
-          <w:sz w:val="24"/>
-          <w:szCs w:val="24"/>
-          <w:highlight w:val="yellow"/>
-        </w:rPr>
-        <w:t xml:space="preserve"> </w:t>
+        <w:t xml:space="preserve">arvin  - </w:t>
       </w:r>
       <w:r>
         <w:rPr>
@@ -3487,7 +3464,27 @@
           <w:szCs w:val="24"/>
           <w:highlight w:val="yellow"/>
         </w:rPr>
-        <w:t xml:space="preserve"> winn-apache2-1</w:t>
+        <w:t xml:space="preserve"> winn</w:t>
+      </w:r>
+      <w:r>
+        <w:rPr>
+          <w:rFonts w:ascii="Segoe UI" w:eastAsia="Times New Roman" w:hAnsi="Segoe UI" w:cs="Segoe UI"/>
+          <w:color w:val="333333"/>
+          <w:sz w:val="24"/>
+          <w:szCs w:val="24"/>
+          <w:highlight w:val="yellow"/>
+        </w:rPr>
+        <w:t>_itrac_</w:t>
+      </w:r>
+      <w:r>
+        <w:rPr>
+          <w:rFonts w:ascii="Segoe UI" w:eastAsia="Times New Roman" w:hAnsi="Segoe UI" w:cs="Segoe UI"/>
+          <w:color w:val="333333"/>
+          <w:sz w:val="24"/>
+          <w:szCs w:val="24"/>
+          <w:highlight w:val="yellow"/>
+        </w:rPr>
+        <w:t>1</w:t>
       </w:r>
     </w:p>
     <w:p>
@@ -3854,7 +3851,6 @@
         <w:tab/>
         <w:t xml:space="preserve">   </w:t>
       </w:r>
-      <w:proofErr w:type="gramStart"/>
       <w:r>
         <w:rPr>
           <w:rFonts w:ascii="Courier New" w:eastAsia="Times New Roman" w:hAnsi="Courier New" w:cs="Courier New"/>
@@ -3872,7 +3868,6 @@
         </w:rPr>
         <w:t>(</w:t>
       </w:r>
-      <w:proofErr w:type="gramEnd"/>
       <w:r>
         <w:rPr>
           <w:rFonts w:ascii="Courier New" w:eastAsia="Times New Roman" w:hAnsi="Courier New" w:cs="Courier New"/>
@@ -3976,7 +3971,6 @@
         <w:tab/>
         <w:t xml:space="preserve">    </w:t>
       </w:r>
-      <w:proofErr w:type="gramStart"/>
       <w:r>
         <w:rPr>
           <w:rFonts w:ascii="Courier New" w:eastAsia="Times New Roman" w:hAnsi="Courier New" w:cs="Courier New"/>
@@ -3994,7 +3988,6 @@
         </w:rPr>
         <w:t>(</w:t>
       </w:r>
-      <w:proofErr w:type="gramEnd"/>
       <w:r>
         <w:rPr>
           <w:rFonts w:ascii="Courier New" w:eastAsia="Times New Roman" w:hAnsi="Courier New" w:cs="Courier New"/>
@@ -4098,7 +4091,6 @@
         <w:tab/>
         <w:t xml:space="preserve">    </w:t>
       </w:r>
-      <w:proofErr w:type="gramStart"/>
       <w:r>
         <w:rPr>
           <w:rFonts w:ascii="Courier New" w:eastAsia="Times New Roman" w:hAnsi="Courier New" w:cs="Courier New"/>
@@ -4116,7 +4108,6 @@
         </w:rPr>
         <w:t>(</w:t>
       </w:r>
-      <w:proofErr w:type="gramEnd"/>
       <w:r>
         <w:rPr>
           <w:rFonts w:ascii="Courier New" w:eastAsia="Times New Roman" w:hAnsi="Courier New" w:cs="Courier New"/>
@@ -4203,7 +4194,6 @@
         <w:tab/>
         <w:t xml:space="preserve">    </w:t>
       </w:r>
-      <w:proofErr w:type="gramStart"/>
       <w:r>
         <w:rPr>
           <w:rFonts w:ascii="Courier New" w:eastAsia="Times New Roman" w:hAnsi="Courier New" w:cs="Courier New"/>
@@ -4221,7 +4211,6 @@
         </w:rPr>
         <w:t>(</w:t>
       </w:r>
-      <w:proofErr w:type="gramEnd"/>
       <w:r>
         <w:rPr>
           <w:rFonts w:ascii="Courier New" w:eastAsia="Times New Roman" w:hAnsi="Courier New" w:cs="Courier New"/>
@@ -4470,17 +4459,7 @@
           <w:highlight w:val="yellow"/>
           <w:bdr w:val="none" w:sz="0" w:space="0" w:color="auto" w:frame="1"/>
         </w:rPr>
-        <w:t xml:space="preserve"> new_</w:t>
-      </w:r>
-      <w:proofErr w:type="gramStart"/>
-      <w:r>
-        <w:rPr>
-          <w:rStyle w:val="pln"/>
-          <w:rFonts w:ascii="inherit" w:hAnsi="inherit"/>
-          <w:highlight w:val="yellow"/>
-          <w:bdr w:val="none" w:sz="0" w:space="0" w:color="auto" w:frame="1"/>
-        </w:rPr>
-        <w:t>owner</w:t>
+        <w:t xml:space="preserve"> new_owner</w:t>
       </w:r>
       <w:r>
         <w:rPr>
@@ -4497,16 +4476,7 @@
           <w:rFonts w:ascii="inherit" w:hAnsi="inherit"/>
           <w:bdr w:val="none" w:sz="0" w:space="0" w:color="auto" w:frame="1"/>
         </w:rPr>
-        <w:t xml:space="preserve">   </w:t>
-      </w:r>
-      <w:proofErr w:type="gramEnd"/>
-      <w:r>
-        <w:rPr>
-          <w:rStyle w:val="pun"/>
-          <w:rFonts w:ascii="inherit" w:hAnsi="inherit"/>
-          <w:bdr w:val="none" w:sz="0" w:space="0" w:color="auto" w:frame="1"/>
-        </w:rPr>
-        <w:t xml:space="preserve"> (has to be altered by postgres ?? or original user??)</w:t>
+        <w:t xml:space="preserve">    (has to be altered by postgres ?? or original user??)</w:t>
       </w:r>
     </w:p>
     <w:p>
@@ -4714,16 +4684,7 @@
           <w:rFonts w:ascii="inherit" w:hAnsi="inherit"/>
           <w:bdr w:val="none" w:sz="0" w:space="0" w:color="auto" w:frame="1"/>
         </w:rPr>
-        <w:t>Postgres=</w:t>
-      </w:r>
-      <w:proofErr w:type="gramStart"/>
-      <w:r>
-        <w:rPr>
-          <w:rStyle w:val="pun"/>
-          <w:rFonts w:ascii="inherit" w:hAnsi="inherit"/>
-          <w:bdr w:val="none" w:sz="0" w:space="0" w:color="auto" w:frame="1"/>
-        </w:rPr>
-        <w:t xml:space="preserve">#  </w:t>
+        <w:t xml:space="preserve">Postgres=#  </w:t>
       </w:r>
       <w:r>
         <w:rPr>
@@ -4736,7 +4697,6 @@
         </w:rPr>
         <w:t>ALTER</w:t>
       </w:r>
-      <w:proofErr w:type="gramEnd"/>
       <w:r>
         <w:rPr>
           <w:color w:val="333333"/>
@@ -5465,27 +5425,7 @@
           <w:sz w:val="21"/>
           <w:szCs w:val="21"/>
         </w:rPr>
-        <w:t xml:space="preserve">    location </w:t>
-      </w:r>
-      <w:proofErr w:type="gramStart"/>
-      <w:r>
-        <w:rPr>
-          <w:rFonts w:ascii="Consolas" w:eastAsia="Times New Roman" w:hAnsi="Consolas" w:cs="Courier New"/>
-          <w:color w:val="545454"/>
-          <w:sz w:val="21"/>
-          <w:szCs w:val="21"/>
-        </w:rPr>
-        <w:t>varchar(</w:t>
-      </w:r>
-      <w:proofErr w:type="gramEnd"/>
-      <w:r>
-        <w:rPr>
-          <w:rFonts w:ascii="Consolas" w:eastAsia="Times New Roman" w:hAnsi="Consolas" w:cs="Courier New"/>
-          <w:color w:val="545454"/>
-          <w:sz w:val="21"/>
-          <w:szCs w:val="21"/>
-        </w:rPr>
-        <w:t>25) check (location in ('north', 'south', 'west', 'east', 'northeast', 'southeast', 'southwest', 'northwest')),</w:t>
+        <w:t xml:space="preserve">    location varchar(25) check (location in ('north', 'south', 'west', 'east', 'northeast', 'southeast', 'southwest', 'northwest')),</w:t>
       </w:r>
     </w:p>
     <w:p>
@@ -6213,27 +6153,7 @@
           <w:sz w:val="24"/>
           <w:szCs w:val="24"/>
         </w:rPr>
-        <w:t xml:space="preserve"> type which you gave </w:t>
-      </w:r>
-      <w:proofErr w:type="gramStart"/>
-      <w:r>
-        <w:rPr>
-          <w:rFonts w:ascii="Segoe UI" w:eastAsia="Times New Roman" w:hAnsi="Segoe UI" w:cs="Segoe UI"/>
-          <w:color w:val="333333"/>
-          <w:sz w:val="24"/>
-          <w:szCs w:val="24"/>
-        </w:rPr>
-        <w:t>your</w:t>
-      </w:r>
-      <w:proofErr w:type="gramEnd"/>
-      <w:r>
-        <w:rPr>
-          <w:rFonts w:ascii="Segoe UI" w:eastAsia="Times New Roman" w:hAnsi="Segoe UI" w:cs="Segoe UI"/>
-          <w:color w:val="333333"/>
-          <w:sz w:val="24"/>
-          <w:szCs w:val="24"/>
-        </w:rPr>
-        <w:t> </w:t>
+        <w:t> type which you gave your </w:t>
       </w:r>
       <w:r>
         <w:rPr>
@@ -6471,27 +6391,7 @@
           <w:sz w:val="21"/>
           <w:szCs w:val="21"/>
         </w:rPr>
-        <w:t xml:space="preserve"> Schema |    Name    | </w:t>
-      </w:r>
-      <w:proofErr w:type="gramStart"/>
-      <w:r>
-        <w:rPr>
-          <w:rFonts w:ascii="Consolas" w:eastAsia="Times New Roman" w:hAnsi="Consolas" w:cs="Courier New"/>
-          <w:color w:val="545454"/>
-          <w:sz w:val="21"/>
-          <w:szCs w:val="21"/>
-        </w:rPr>
-        <w:t>Type  |</w:t>
-      </w:r>
-      <w:proofErr w:type="gramEnd"/>
-      <w:r>
-        <w:rPr>
-          <w:rFonts w:ascii="Consolas" w:eastAsia="Times New Roman" w:hAnsi="Consolas" w:cs="Courier New"/>
-          <w:color w:val="545454"/>
-          <w:sz w:val="21"/>
-          <w:szCs w:val="21"/>
-        </w:rPr>
-        <w:t xml:space="preserve"> Owner </w:t>
+        <w:t xml:space="preserve"> Schema |    Name    | Type  | Owner </w:t>
       </w:r>
     </w:p>
     <w:p>
@@ -7084,27 +6984,7 @@
           <w:sz w:val="21"/>
           <w:szCs w:val="21"/>
         </w:rPr>
-        <w:t xml:space="preserve"> equip_id | </w:t>
-      </w:r>
-      <w:proofErr w:type="gramStart"/>
-      <w:r>
-        <w:rPr>
-          <w:rFonts w:ascii="Consolas" w:eastAsia="Times New Roman" w:hAnsi="Consolas" w:cs="Courier New"/>
-          <w:color w:val="545454"/>
-          <w:sz w:val="21"/>
-          <w:szCs w:val="21"/>
-        </w:rPr>
-        <w:t>type  |</w:t>
-      </w:r>
-      <w:proofErr w:type="gramEnd"/>
-      <w:r>
-        <w:rPr>
-          <w:rFonts w:ascii="Consolas" w:eastAsia="Times New Roman" w:hAnsi="Consolas" w:cs="Courier New"/>
-          <w:color w:val="545454"/>
-          <w:sz w:val="21"/>
-          <w:szCs w:val="21"/>
-        </w:rPr>
-        <w:t xml:space="preserve"> color  | location  | install_date </w:t>
+        <w:t xml:space="preserve"> equip_id | type  | color  | location  | install_date </w:t>
       </w:r>
     </w:p>
     <w:p>
@@ -7281,27 +7161,7 @@
           <w:sz w:val="24"/>
           <w:szCs w:val="24"/>
         </w:rPr>
-        <w:t xml:space="preserve">Here, you can see that </w:t>
-      </w:r>
-      <w:proofErr w:type="gramStart"/>
-      <w:r>
-        <w:rPr>
-          <w:rFonts w:ascii="Segoe UI" w:eastAsia="Times New Roman" w:hAnsi="Segoe UI" w:cs="Segoe UI"/>
-          <w:color w:val="333333"/>
-          <w:sz w:val="24"/>
-          <w:szCs w:val="24"/>
-        </w:rPr>
-        <w:t>your</w:t>
-      </w:r>
-      <w:proofErr w:type="gramEnd"/>
-      <w:r>
-        <w:rPr>
-          <w:rFonts w:ascii="Segoe UI" w:eastAsia="Times New Roman" w:hAnsi="Segoe UI" w:cs="Segoe UI"/>
-          <w:color w:val="333333"/>
-          <w:sz w:val="24"/>
-          <w:szCs w:val="24"/>
-        </w:rPr>
-        <w:t> </w:t>
+        <w:t>Here, you can see that your </w:t>
       </w:r>
       <w:r>
         <w:rPr>
@@ -7603,27 +7463,7 @@
           <w:sz w:val="21"/>
           <w:szCs w:val="21"/>
         </w:rPr>
-        <w:t xml:space="preserve"> equip_id | </w:t>
-      </w:r>
-      <w:proofErr w:type="gramStart"/>
-      <w:r>
-        <w:rPr>
-          <w:rFonts w:ascii="Consolas" w:eastAsia="Times New Roman" w:hAnsi="Consolas" w:cs="Courier New"/>
-          <w:color w:val="545454"/>
-          <w:sz w:val="21"/>
-          <w:szCs w:val="21"/>
-        </w:rPr>
-        <w:t>type  |</w:t>
-      </w:r>
-      <w:proofErr w:type="gramEnd"/>
-      <w:r>
-        <w:rPr>
-          <w:rFonts w:ascii="Consolas" w:eastAsia="Times New Roman" w:hAnsi="Consolas" w:cs="Courier New"/>
-          <w:color w:val="545454"/>
-          <w:sz w:val="21"/>
-          <w:szCs w:val="21"/>
-        </w:rPr>
-        <w:t xml:space="preserve"> color  | location  | install_date </w:t>
+        <w:t xml:space="preserve"> equip_id | type  | color  | location  | install_date </w:t>
       </w:r>
     </w:p>
     <w:p>
@@ -8073,27 +7913,7 @@
           <w:sz w:val="21"/>
           <w:szCs w:val="21"/>
         </w:rPr>
-        <w:t xml:space="preserve"> equip_id | </w:t>
-      </w:r>
-      <w:proofErr w:type="gramStart"/>
-      <w:r>
-        <w:rPr>
-          <w:rFonts w:ascii="Consolas" w:eastAsia="Times New Roman" w:hAnsi="Consolas" w:cs="Courier New"/>
-          <w:color w:val="545454"/>
-          <w:sz w:val="21"/>
-          <w:szCs w:val="21"/>
-        </w:rPr>
-        <w:t>type  |</w:t>
-      </w:r>
-      <w:proofErr w:type="gramEnd"/>
-      <w:r>
-        <w:rPr>
-          <w:rFonts w:ascii="Consolas" w:eastAsia="Times New Roman" w:hAnsi="Consolas" w:cs="Courier New"/>
-          <w:color w:val="545454"/>
-          <w:sz w:val="21"/>
-          <w:szCs w:val="21"/>
-        </w:rPr>
-        <w:t xml:space="preserve"> color  | location  | install_date | last_maint </w:t>
+        <w:t xml:space="preserve"> equip_id | type  | color  | location  | install_date | last_maint </w:t>
       </w:r>
     </w:p>
     <w:p>
@@ -8706,27 +8526,7 @@
           <w:sz w:val="21"/>
           <w:szCs w:val="21"/>
         </w:rPr>
-        <w:t xml:space="preserve"> equip_id | </w:t>
-      </w:r>
-      <w:proofErr w:type="gramStart"/>
-      <w:r>
-        <w:rPr>
-          <w:rFonts w:ascii="Consolas" w:eastAsia="Times New Roman" w:hAnsi="Consolas" w:cs="Courier New"/>
-          <w:color w:val="545454"/>
-          <w:sz w:val="21"/>
-          <w:szCs w:val="21"/>
-        </w:rPr>
-        <w:t>type  |</w:t>
-      </w:r>
-      <w:proofErr w:type="gramEnd"/>
-      <w:r>
-        <w:rPr>
-          <w:rFonts w:ascii="Consolas" w:eastAsia="Times New Roman" w:hAnsi="Consolas" w:cs="Courier New"/>
-          <w:color w:val="545454"/>
-          <w:sz w:val="21"/>
-          <w:szCs w:val="21"/>
-        </w:rPr>
-        <w:t xml:space="preserve"> color | location  | install_date </w:t>
+        <w:t xml:space="preserve"> equip_id | type  | color | location  | install_date </w:t>
       </w:r>
     </w:p>
     <w:p>

</xml_diff>